<commit_message>
Connexion établie entre le client et l'api grâce à CORS et à la méthode fetch
</commit_message>
<xml_diff>
--- a/Documentation.docx
+++ b/Documentation.docx
@@ -365,6 +365,77 @@
       </w:fldSimple>
       <w:r>
         <w:t xml:space="preserve"> Test du nouveau routage pour l'API</w:t>
+      </w:r>
+    </w:p>
+    <w:p/>
+    <w:p>
+      <w:r>
+        <w:t xml:space="preserve">Utilisation du </w:t>
+      </w:r>
+      <w:proofErr w:type="spellStart"/>
+      <w:r>
+        <w:t>fetch</w:t>
+      </w:r>
+      <w:proofErr w:type="spellEnd"/>
+      <w:r>
+        <w:t xml:space="preserve"> api pour manipuler le http pipeline qui donne une </w:t>
+      </w:r>
+      <w:proofErr w:type="spellStart"/>
+      <w:r>
+        <w:t>fetch</w:t>
+      </w:r>
+      <w:proofErr w:type="spellEnd"/>
+      <w:r>
+        <w:t xml:space="preserve"> méthode générale</w:t>
+      </w:r>
+      <w:r>
+        <w:t>.</w:t>
+      </w:r>
+    </w:p>
+    <w:p>
+      <w:r>
+        <w:t>Changement du fichier app file</w:t>
+      </w:r>
+      <w:r>
+        <w:t xml:space="preserve"> du client</w:t>
+      </w:r>
+    </w:p>
+    <w:p>
+      <w:r>
+        <w:t>Ajout du module cors</w:t>
+      </w:r>
+      <w:r>
+        <w:t xml:space="preserve"> dans l’api</w:t>
+      </w:r>
+    </w:p>
+    <w:p>
+      <w:r>
+        <w:t>Utilisation du module cors au sein d</w:t>
+      </w:r>
+      <w:r>
+        <w:t xml:space="preserve">e </w:t>
+      </w:r>
+      <w:proofErr w:type="spellStart"/>
+      <w:r>
+        <w:t>lapi</w:t>
+      </w:r>
+      <w:proofErr w:type="spellEnd"/>
+      <w:r>
+        <w:t xml:space="preserve"> : </w:t>
+      </w:r>
+      <w:proofErr w:type="spellStart"/>
+      <w:r>
+        <w:t>app.use</w:t>
+      </w:r>
+      <w:proofErr w:type="spellEnd"/>
+      <w:r>
+        <w:t>(cors())</w:t>
+      </w:r>
+      <w:r>
+        <w:t>)</w:t>
+      </w:r>
+      <w:r>
+        <w:t> ;</w:t>
       </w:r>
     </w:p>
     <w:p>

</xml_diff>

<commit_message>
Mise en oeuvre de la connection à la base de données via un module activé par l'App.js de l'API et message d'erreur personalisé pour rappeler de bien se connecter au vpn de l'UNIGE
</commit_message>
<xml_diff>
--- a/Documentation.docx
+++ b/Documentation.docx
@@ -131,6 +131,7 @@
         <w:tab/>
       </w:r>
       <w:proofErr w:type="spellStart"/>
+      <w:proofErr w:type="gramStart"/>
       <w:r>
         <w:rPr>
           <w:b/>
@@ -144,36 +145,18 @@
           <w:b/>
           <w:bCs/>
         </w:rPr>
-        <w:t>  + nom du dossier</w:t>
-      </w:r>
-      <w:r>
-        <w:t>: création d’un nouveau dossier</w:t>
-      </w:r>
-    </w:p>
-    <w:p>
-      <w:r>
-        <w:tab/>
-      </w:r>
-      <w:r>
-        <w:tab/>
-      </w:r>
+        <w:t>  +</w:t>
+      </w:r>
+      <w:proofErr w:type="gramEnd"/>
       <w:r>
         <w:rPr>
           <w:b/>
           <w:bCs/>
         </w:rPr>
-        <w:t>cd + nom du dossier</w:t>
-      </w:r>
-      <w:r>
-        <w:t> : changement de dossier</w:t>
-      </w:r>
-    </w:p>
-    <w:p>
-      <w:pPr>
-        <w:ind w:firstLine="708"/>
-      </w:pPr>
-      <w:r>
-        <w:t>Node</w:t>
+        <w:t xml:space="preserve"> nom du dossier</w:t>
+      </w:r>
+      <w:r>
+        <w:t>: création d’un nouveau dossier</w:t>
       </w:r>
     </w:p>
     <w:p>
@@ -183,32 +166,32 @@
       <w:r>
         <w:tab/>
       </w:r>
-      <w:proofErr w:type="spellStart"/>
+      <w:proofErr w:type="gramStart"/>
       <w:r>
         <w:rPr>
           <w:b/>
           <w:bCs/>
         </w:rPr>
-        <w:t>npm</w:t>
-      </w:r>
-      <w:proofErr w:type="spellEnd"/>
+        <w:t>cd</w:t>
+      </w:r>
+      <w:proofErr w:type="gramEnd"/>
       <w:r>
         <w:rPr>
           <w:b/>
           <w:bCs/>
         </w:rPr>
-        <w:t xml:space="preserve"> start</w:t>
-      </w:r>
-      <w:r>
-        <w:t xml:space="preserve"> : </w:t>
-      </w:r>
-      <w:proofErr w:type="spellStart"/>
-      <w:r>
-        <w:t>initalizer</w:t>
-      </w:r>
-      <w:proofErr w:type="spellEnd"/>
-      <w:r>
-        <w:t xml:space="preserve"> le script </w:t>
+        <w:t xml:space="preserve"> + nom du dossier</w:t>
+      </w:r>
+      <w:r>
+        <w:t> : changement de dossier</w:t>
+      </w:r>
+    </w:p>
+    <w:p>
+      <w:pPr>
+        <w:ind w:firstLine="708"/>
+      </w:pPr>
+      <w:r>
+        <w:t>Node</w:t>
       </w:r>
     </w:p>
     <w:p>
@@ -219,6 +202,7 @@
         <w:tab/>
       </w:r>
       <w:proofErr w:type="spellStart"/>
+      <w:proofErr w:type="gramStart"/>
       <w:r>
         <w:rPr>
           <w:b/>
@@ -227,6 +211,44 @@
         <w:t>npm</w:t>
       </w:r>
       <w:proofErr w:type="spellEnd"/>
+      <w:proofErr w:type="gramEnd"/>
+      <w:r>
+        <w:rPr>
+          <w:b/>
+          <w:bCs/>
+        </w:rPr>
+        <w:t xml:space="preserve"> start</w:t>
+      </w:r>
+      <w:r>
+        <w:t xml:space="preserve"> : </w:t>
+      </w:r>
+      <w:proofErr w:type="spellStart"/>
+      <w:r>
+        <w:t>initalizer</w:t>
+      </w:r>
+      <w:proofErr w:type="spellEnd"/>
+      <w:r>
+        <w:t xml:space="preserve"> le script </w:t>
+      </w:r>
+    </w:p>
+    <w:p>
+      <w:r>
+        <w:tab/>
+      </w:r>
+      <w:r>
+        <w:tab/>
+      </w:r>
+      <w:proofErr w:type="spellStart"/>
+      <w:proofErr w:type="gramStart"/>
+      <w:r>
+        <w:rPr>
+          <w:b/>
+          <w:bCs/>
+        </w:rPr>
+        <w:t>npm</w:t>
+      </w:r>
+      <w:proofErr w:type="spellEnd"/>
+      <w:proofErr w:type="gramEnd"/>
       <w:r>
         <w:rPr>
           <w:b/>
@@ -316,7 +338,7 @@
                     </pic:cNvPicPr>
                   </pic:nvPicPr>
                   <pic:blipFill>
-                    <a:blip r:embed="rId4" cstate="print">
+                    <a:blip r:embed="rId5" cstate="print">
                       <a:extLst>
                         <a:ext uri="{28A0092B-C50C-407E-A947-70E740481C1C}">
                           <a14:useLocalDpi xmlns:a14="http://schemas.microsoft.com/office/drawing/2010/main" val="0"/>
@@ -429,7 +451,15 @@
       </w:r>
       <w:proofErr w:type="spellEnd"/>
       <w:r>
-        <w:t>(cors())</w:t>
+        <w:t>(</w:t>
+      </w:r>
+      <w:proofErr w:type="gramStart"/>
+      <w:r>
+        <w:t>cors(</w:t>
+      </w:r>
+      <w:proofErr w:type="gramEnd"/>
+      <w:r>
+        <w:t>))</w:t>
       </w:r>
       <w:r>
         <w:t>)</w:t>
@@ -439,9 +469,970 @@
       </w:r>
     </w:p>
     <w:p>
+      <w:r>
+        <w:br w:type="page"/>
+      </w:r>
+    </w:p>
+    <w:p>
+      <w:pPr>
+        <w:pStyle w:val="Titre2"/>
+      </w:pPr>
+      <w:r>
+        <w:lastRenderedPageBreak/>
+        <w:t>Connection au serveur SQL</w:t>
+      </w:r>
+    </w:p>
+    <w:p>
+      <w:r>
+        <w:t>Modification dans l’API</w:t>
+      </w:r>
+      <w:r>
+        <w:t> :</w:t>
+      </w:r>
+    </w:p>
+    <w:p>
+      <w:r>
+        <w:t xml:space="preserve">Ligne de commande : </w:t>
+      </w:r>
+      <w:proofErr w:type="spellStart"/>
+      <w:r>
+        <w:t>npm</w:t>
+      </w:r>
+      <w:proofErr w:type="spellEnd"/>
+      <w:r>
+        <w:t xml:space="preserve"> i </w:t>
+      </w:r>
+      <w:proofErr w:type="spellStart"/>
+      <w:r>
+        <w:t>mysql</w:t>
+      </w:r>
+      <w:proofErr w:type="spellEnd"/>
+    </w:p>
+    <w:p>
+      <w:r>
+        <w:t xml:space="preserve">Création de fichier javascript </w:t>
+      </w:r>
+      <w:proofErr w:type="spellStart"/>
+      <w:r>
+        <w:t>dbconnn</w:t>
+      </w:r>
+      <w:proofErr w:type="spellEnd"/>
+      <w:r>
+        <w:t xml:space="preserve"> pour faire la </w:t>
+      </w:r>
+      <w:proofErr w:type="spellStart"/>
+      <w:r>
+        <w:t>connection</w:t>
+      </w:r>
+      <w:proofErr w:type="spellEnd"/>
+      <w:r>
+        <w:t xml:space="preserve"> et éviter de répéter les mêmes étapes pour chaque route juste à déclarer la variable </w:t>
+      </w:r>
+    </w:p>
+    <w:p>
+      <w:proofErr w:type="gramStart"/>
+      <w:r>
+        <w:t>var</w:t>
+      </w:r>
+      <w:proofErr w:type="gramEnd"/>
+      <w:r>
+        <w:t xml:space="preserve"> </w:t>
+      </w:r>
+      <w:proofErr w:type="spellStart"/>
+      <w:r>
+        <w:t>connection</w:t>
+      </w:r>
+      <w:proofErr w:type="spellEnd"/>
+      <w:r>
+        <w:t xml:space="preserve"> = </w:t>
+      </w:r>
+      <w:proofErr w:type="spellStart"/>
+      <w:r>
+        <w:t>require</w:t>
+      </w:r>
+      <w:proofErr w:type="spellEnd"/>
+      <w:r>
+        <w:t>(‘dbconn.js’) ;</w:t>
+      </w:r>
+    </w:p>
+    <w:p>
+      <w:r>
+        <w:t>Ligne de commande</w:t>
+      </w:r>
+      <w:r>
+        <w:t xml:space="preserve"> : </w:t>
+      </w:r>
+    </w:p>
+    <w:p>
+      <w:r>
+        <w:t xml:space="preserve">Informations en lien avec la </w:t>
+      </w:r>
+      <w:proofErr w:type="spellStart"/>
+      <w:r>
+        <w:t>connection</w:t>
+      </w:r>
+      <w:proofErr w:type="spellEnd"/>
+      <w:r>
+        <w:t xml:space="preserve"> (</w:t>
+      </w:r>
+      <w:proofErr w:type="spellStart"/>
+      <w:r>
+        <w:t>db</w:t>
+      </w:r>
+      <w:proofErr w:type="spellEnd"/>
+      <w:r>
+        <w:t xml:space="preserve">, local host etc…, bien être connecté au </w:t>
+      </w:r>
+      <w:proofErr w:type="spellStart"/>
+      <w:r>
+        <w:t>vpn</w:t>
+      </w:r>
+      <w:proofErr w:type="spellEnd"/>
+      <w:r>
+        <w:t xml:space="preserve"> de l’uni) :</w:t>
+      </w:r>
+    </w:p>
+    <w:p>
+      <w:pPr>
+        <w:autoSpaceDE w:val="0"/>
+        <w:autoSpaceDN w:val="0"/>
+        <w:adjustRightInd w:val="0"/>
+        <w:spacing w:after="0" w:line="240" w:lineRule="auto"/>
+        <w:rPr>
+          <w:rFonts w:ascii="Courier New" w:hAnsi="Courier New" w:cs="Courier New"/>
+        </w:rPr>
+      </w:pPr>
+      <w:proofErr w:type="gramStart"/>
+      <w:r>
+        <w:rPr>
+          <w:rFonts w:ascii="Courier New" w:hAnsi="Courier New" w:cs="Courier New"/>
+        </w:rPr>
+        <w:t>var</w:t>
+      </w:r>
+      <w:proofErr w:type="gramEnd"/>
+      <w:r>
+        <w:rPr>
+          <w:rFonts w:ascii="Courier New" w:hAnsi="Courier New" w:cs="Courier New"/>
+        </w:rPr>
+        <w:t xml:space="preserve"> </w:t>
+      </w:r>
+      <w:proofErr w:type="spellStart"/>
+      <w:r>
+        <w:rPr>
+          <w:rFonts w:ascii="Courier New" w:hAnsi="Courier New" w:cs="Courier New"/>
+        </w:rPr>
+        <w:t>mysql</w:t>
+      </w:r>
+      <w:proofErr w:type="spellEnd"/>
+      <w:r>
+        <w:rPr>
+          <w:rFonts w:ascii="Courier New" w:hAnsi="Courier New" w:cs="Courier New"/>
+        </w:rPr>
+        <w:t xml:space="preserve">        = </w:t>
+      </w:r>
+      <w:proofErr w:type="spellStart"/>
+      <w:r>
+        <w:rPr>
+          <w:rFonts w:ascii="Courier New" w:hAnsi="Courier New" w:cs="Courier New"/>
+        </w:rPr>
+        <w:t>require</w:t>
+      </w:r>
+      <w:proofErr w:type="spellEnd"/>
+      <w:r>
+        <w:rPr>
+          <w:rFonts w:ascii="Courier New" w:hAnsi="Courier New" w:cs="Courier New"/>
+        </w:rPr>
+        <w:t>('mysql2');</w:t>
+      </w:r>
+    </w:p>
+    <w:p>
+      <w:pPr>
+        <w:autoSpaceDE w:val="0"/>
+        <w:autoSpaceDN w:val="0"/>
+        <w:adjustRightInd w:val="0"/>
+        <w:spacing w:after="0" w:line="240" w:lineRule="auto"/>
+        <w:rPr>
+          <w:rFonts w:ascii="Courier New" w:hAnsi="Courier New" w:cs="Courier New"/>
+        </w:rPr>
+      </w:pPr>
+      <w:proofErr w:type="gramStart"/>
+      <w:r>
+        <w:rPr>
+          <w:rFonts w:ascii="Courier New" w:hAnsi="Courier New" w:cs="Courier New"/>
+        </w:rPr>
+        <w:t>var</w:t>
+      </w:r>
+      <w:proofErr w:type="gramEnd"/>
+      <w:r>
+        <w:rPr>
+          <w:rFonts w:ascii="Courier New" w:hAnsi="Courier New" w:cs="Courier New"/>
+        </w:rPr>
+        <w:t xml:space="preserve"> </w:t>
+      </w:r>
+      <w:proofErr w:type="spellStart"/>
+      <w:r>
+        <w:rPr>
+          <w:rFonts w:ascii="Courier New" w:hAnsi="Courier New" w:cs="Courier New"/>
+        </w:rPr>
+        <w:t>connection</w:t>
+      </w:r>
+      <w:proofErr w:type="spellEnd"/>
+      <w:r>
+        <w:rPr>
+          <w:rFonts w:ascii="Courier New" w:hAnsi="Courier New" w:cs="Courier New"/>
+        </w:rPr>
+        <w:t xml:space="preserve">   = </w:t>
+      </w:r>
+      <w:proofErr w:type="spellStart"/>
+      <w:r>
+        <w:rPr>
+          <w:rFonts w:ascii="Courier New" w:hAnsi="Courier New" w:cs="Courier New"/>
+        </w:rPr>
+        <w:t>mysql.createConnection</w:t>
+      </w:r>
+      <w:proofErr w:type="spellEnd"/>
+      <w:r>
+        <w:rPr>
+          <w:rFonts w:ascii="Courier New" w:hAnsi="Courier New" w:cs="Courier New"/>
+        </w:rPr>
+        <w:t>({</w:t>
+      </w:r>
+    </w:p>
+    <w:p>
+      <w:pPr>
+        <w:autoSpaceDE w:val="0"/>
+        <w:autoSpaceDN w:val="0"/>
+        <w:adjustRightInd w:val="0"/>
+        <w:spacing w:after="0" w:line="240" w:lineRule="auto"/>
+        <w:rPr>
+          <w:rFonts w:ascii="Courier New" w:hAnsi="Courier New" w:cs="Courier New"/>
+          <w:lang w:val="de-CH"/>
+        </w:rPr>
+      </w:pPr>
+      <w:r>
+        <w:rPr>
+          <w:rFonts w:ascii="Courier New" w:hAnsi="Courier New" w:cs="Courier New"/>
+        </w:rPr>
+        <w:t xml:space="preserve">  </w:t>
+      </w:r>
+      <w:proofErr w:type="spellStart"/>
+      <w:r>
+        <w:rPr>
+          <w:rFonts w:ascii="Courier New" w:hAnsi="Courier New" w:cs="Courier New"/>
+          <w:lang w:val="de-CH"/>
+        </w:rPr>
+        <w:t>supportBigNumbers</w:t>
+      </w:r>
+      <w:proofErr w:type="spellEnd"/>
+      <w:r>
+        <w:rPr>
+          <w:rFonts w:ascii="Courier New" w:hAnsi="Courier New" w:cs="Courier New"/>
+          <w:lang w:val="de-CH"/>
+        </w:rPr>
+        <w:t xml:space="preserve">: </w:t>
+      </w:r>
+      <w:proofErr w:type="spellStart"/>
+      <w:r>
+        <w:rPr>
+          <w:rFonts w:ascii="Courier New" w:hAnsi="Courier New" w:cs="Courier New"/>
+          <w:lang w:val="de-CH"/>
+        </w:rPr>
+        <w:t>true</w:t>
+      </w:r>
+      <w:proofErr w:type="spellEnd"/>
+      <w:r>
+        <w:rPr>
+          <w:rFonts w:ascii="Courier New" w:hAnsi="Courier New" w:cs="Courier New"/>
+          <w:lang w:val="de-CH"/>
+        </w:rPr>
+        <w:t>,</w:t>
+      </w:r>
+    </w:p>
+    <w:p>
+      <w:pPr>
+        <w:autoSpaceDE w:val="0"/>
+        <w:autoSpaceDN w:val="0"/>
+        <w:adjustRightInd w:val="0"/>
+        <w:spacing w:after="0" w:line="240" w:lineRule="auto"/>
+        <w:rPr>
+          <w:rFonts w:ascii="Courier New" w:hAnsi="Courier New" w:cs="Courier New"/>
+          <w:lang w:val="de-CH"/>
+        </w:rPr>
+      </w:pPr>
+      <w:r>
+        <w:rPr>
+          <w:rFonts w:ascii="Courier New" w:hAnsi="Courier New" w:cs="Courier New"/>
+          <w:lang w:val="de-CH"/>
+        </w:rPr>
+        <w:t xml:space="preserve">  </w:t>
+      </w:r>
+      <w:proofErr w:type="spellStart"/>
+      <w:r>
+        <w:rPr>
+          <w:rFonts w:ascii="Courier New" w:hAnsi="Courier New" w:cs="Courier New"/>
+          <w:lang w:val="de-CH"/>
+        </w:rPr>
+        <w:t>bigNumberStrings</w:t>
+      </w:r>
+      <w:proofErr w:type="spellEnd"/>
+      <w:r>
+        <w:rPr>
+          <w:rFonts w:ascii="Courier New" w:hAnsi="Courier New" w:cs="Courier New"/>
+          <w:lang w:val="de-CH"/>
+        </w:rPr>
+        <w:t xml:space="preserve">: </w:t>
+      </w:r>
+      <w:proofErr w:type="spellStart"/>
+      <w:r>
+        <w:rPr>
+          <w:rFonts w:ascii="Courier New" w:hAnsi="Courier New" w:cs="Courier New"/>
+          <w:lang w:val="de-CH"/>
+        </w:rPr>
+        <w:t>true</w:t>
+      </w:r>
+      <w:proofErr w:type="spellEnd"/>
+      <w:r>
+        <w:rPr>
+          <w:rFonts w:ascii="Courier New" w:hAnsi="Courier New" w:cs="Courier New"/>
+          <w:lang w:val="de-CH"/>
+        </w:rPr>
+        <w:t>,</w:t>
+      </w:r>
+    </w:p>
+    <w:p>
+      <w:pPr>
+        <w:autoSpaceDE w:val="0"/>
+        <w:autoSpaceDN w:val="0"/>
+        <w:adjustRightInd w:val="0"/>
+        <w:spacing w:after="0" w:line="240" w:lineRule="auto"/>
+        <w:rPr>
+          <w:rFonts w:ascii="Courier New" w:hAnsi="Courier New" w:cs="Courier New"/>
+          <w:lang w:val="de-CH"/>
+        </w:rPr>
+      </w:pPr>
+      <w:r>
+        <w:rPr>
+          <w:rFonts w:ascii="Courier New" w:hAnsi="Courier New" w:cs="Courier New"/>
+          <w:lang w:val="de-CH"/>
+        </w:rPr>
+        <w:t xml:space="preserve">  host   </w:t>
+      </w:r>
+      <w:proofErr w:type="gramStart"/>
+      <w:r>
+        <w:rPr>
+          <w:rFonts w:ascii="Courier New" w:hAnsi="Courier New" w:cs="Courier New"/>
+          <w:lang w:val="de-CH"/>
+        </w:rPr>
+        <w:t xml:space="preserve">  :</w:t>
+      </w:r>
+      <w:proofErr w:type="gramEnd"/>
+      <w:r>
+        <w:rPr>
+          <w:rFonts w:ascii="Courier New" w:hAnsi="Courier New" w:cs="Courier New"/>
+          <w:lang w:val="de-CH"/>
+        </w:rPr>
+        <w:t xml:space="preserve"> "10.194.69.15",</w:t>
+      </w:r>
+    </w:p>
+    <w:p>
+      <w:pPr>
+        <w:autoSpaceDE w:val="0"/>
+        <w:autoSpaceDN w:val="0"/>
+        <w:adjustRightInd w:val="0"/>
+        <w:spacing w:after="0" w:line="240" w:lineRule="auto"/>
+        <w:rPr>
+          <w:rFonts w:ascii="Courier New" w:hAnsi="Courier New" w:cs="Courier New"/>
+        </w:rPr>
+      </w:pPr>
+      <w:r>
+        <w:rPr>
+          <w:rFonts w:ascii="Courier New" w:hAnsi="Courier New" w:cs="Courier New"/>
+          <w:lang w:val="de-CH"/>
+        </w:rPr>
+        <w:t xml:space="preserve">  </w:t>
+      </w:r>
+      <w:proofErr w:type="gramStart"/>
+      <w:r>
+        <w:rPr>
+          <w:rFonts w:ascii="Courier New" w:hAnsi="Courier New" w:cs="Courier New"/>
+        </w:rPr>
+        <w:t>user</w:t>
+      </w:r>
+      <w:proofErr w:type="gramEnd"/>
+      <w:r>
+        <w:rPr>
+          <w:rFonts w:ascii="Courier New" w:hAnsi="Courier New" w:cs="Courier New"/>
+        </w:rPr>
+        <w:t xml:space="preserve">     : "A6",</w:t>
+      </w:r>
+    </w:p>
+    <w:p>
+      <w:pPr>
+        <w:autoSpaceDE w:val="0"/>
+        <w:autoSpaceDN w:val="0"/>
+        <w:adjustRightInd w:val="0"/>
+        <w:spacing w:after="0" w:line="240" w:lineRule="auto"/>
+        <w:rPr>
+          <w:rFonts w:ascii="Courier New" w:hAnsi="Courier New" w:cs="Courier New"/>
+        </w:rPr>
+      </w:pPr>
+      <w:r>
+        <w:rPr>
+          <w:rFonts w:ascii="Courier New" w:hAnsi="Courier New" w:cs="Courier New"/>
+        </w:rPr>
+        <w:t xml:space="preserve">  </w:t>
+      </w:r>
+      <w:proofErr w:type="spellStart"/>
+      <w:proofErr w:type="gramStart"/>
+      <w:r>
+        <w:rPr>
+          <w:rFonts w:ascii="Courier New" w:hAnsi="Courier New" w:cs="Courier New"/>
+        </w:rPr>
+        <w:t>password</w:t>
+      </w:r>
+      <w:proofErr w:type="spellEnd"/>
+      <w:proofErr w:type="gramEnd"/>
+      <w:r>
+        <w:rPr>
+          <w:rFonts w:ascii="Courier New" w:hAnsi="Courier New" w:cs="Courier New"/>
+        </w:rPr>
+        <w:t xml:space="preserve"> : "nm6ofcCAJ7OrlVhD",</w:t>
+      </w:r>
+    </w:p>
+    <w:p>
+      <w:pPr>
+        <w:autoSpaceDE w:val="0"/>
+        <w:autoSpaceDN w:val="0"/>
+        <w:adjustRightInd w:val="0"/>
+        <w:spacing w:after="0" w:line="240" w:lineRule="auto"/>
+        <w:rPr>
+          <w:rFonts w:ascii="Courier New" w:hAnsi="Courier New" w:cs="Courier New"/>
+        </w:rPr>
+      </w:pPr>
+      <w:r>
+        <w:rPr>
+          <w:rFonts w:ascii="Courier New" w:hAnsi="Courier New" w:cs="Courier New"/>
+        </w:rPr>
+        <w:t xml:space="preserve">  </w:t>
+      </w:r>
+      <w:proofErr w:type="spellStart"/>
+      <w:proofErr w:type="gramStart"/>
+      <w:r>
+        <w:rPr>
+          <w:rFonts w:ascii="Courier New" w:hAnsi="Courier New" w:cs="Courier New"/>
+        </w:rPr>
+        <w:t>database</w:t>
+      </w:r>
+      <w:proofErr w:type="spellEnd"/>
+      <w:proofErr w:type="gramEnd"/>
+      <w:r>
+        <w:rPr>
+          <w:rFonts w:ascii="Courier New" w:hAnsi="Courier New" w:cs="Courier New"/>
+        </w:rPr>
+        <w:t xml:space="preserve"> : "A6"</w:t>
+      </w:r>
+    </w:p>
+    <w:p>
+      <w:pPr>
+        <w:autoSpaceDE w:val="0"/>
+        <w:autoSpaceDN w:val="0"/>
+        <w:adjustRightInd w:val="0"/>
+        <w:spacing w:after="0" w:line="240" w:lineRule="auto"/>
+        <w:rPr>
+          <w:rFonts w:ascii="Courier New" w:hAnsi="Courier New" w:cs="Courier New"/>
+        </w:rPr>
+      </w:pPr>
+      <w:r>
+        <w:rPr>
+          <w:rFonts w:ascii="Courier New" w:hAnsi="Courier New" w:cs="Courier New"/>
+        </w:rPr>
+        <w:t>});</w:t>
+      </w:r>
+    </w:p>
+    <w:p>
+      <w:pPr>
+        <w:autoSpaceDE w:val="0"/>
+        <w:autoSpaceDN w:val="0"/>
+        <w:adjustRightInd w:val="0"/>
+        <w:spacing w:after="0" w:line="240" w:lineRule="auto"/>
+        <w:rPr>
+          <w:rFonts w:ascii="Courier New" w:hAnsi="Courier New" w:cs="Courier New"/>
+        </w:rPr>
+      </w:pPr>
+      <w:proofErr w:type="gramStart"/>
+      <w:r>
+        <w:rPr>
+          <w:rFonts w:ascii="Courier New" w:hAnsi="Courier New" w:cs="Courier New"/>
+        </w:rPr>
+        <w:t>console.log(</w:t>
+      </w:r>
+      <w:proofErr w:type="gramEnd"/>
+      <w:r>
+        <w:rPr>
+          <w:rFonts w:ascii="Courier New" w:hAnsi="Courier New" w:cs="Courier New"/>
+        </w:rPr>
+        <w:t>"</w:t>
+      </w:r>
+      <w:proofErr w:type="spellStart"/>
+      <w:r>
+        <w:rPr>
+          <w:rFonts w:ascii="Courier New" w:hAnsi="Courier New" w:cs="Courier New"/>
+        </w:rPr>
+        <w:t>connected</w:t>
+      </w:r>
+      <w:proofErr w:type="spellEnd"/>
+      <w:r>
+        <w:rPr>
+          <w:rFonts w:ascii="Courier New" w:hAnsi="Courier New" w:cs="Courier New"/>
+        </w:rPr>
+        <w:t xml:space="preserve"> to </w:t>
+      </w:r>
+      <w:proofErr w:type="spellStart"/>
+      <w:r>
+        <w:rPr>
+          <w:rFonts w:ascii="Courier New" w:hAnsi="Courier New" w:cs="Courier New"/>
+        </w:rPr>
+        <w:t>database</w:t>
+      </w:r>
+      <w:proofErr w:type="spellEnd"/>
+      <w:r>
+        <w:rPr>
+          <w:rFonts w:ascii="Courier New" w:hAnsi="Courier New" w:cs="Courier New"/>
+        </w:rPr>
+        <w:t>");;</w:t>
+      </w:r>
+    </w:p>
+    <w:p>
+      <w:pPr>
+        <w:autoSpaceDE w:val="0"/>
+        <w:autoSpaceDN w:val="0"/>
+        <w:adjustRightInd w:val="0"/>
+        <w:spacing w:after="0" w:line="240" w:lineRule="auto"/>
+        <w:rPr>
+          <w:rFonts w:ascii="Courier New" w:hAnsi="Courier New" w:cs="Courier New"/>
+        </w:rPr>
+      </w:pPr>
+    </w:p>
+    <w:p>
+      <w:pPr>
+        <w:autoSpaceDE w:val="0"/>
+        <w:autoSpaceDN w:val="0"/>
+        <w:adjustRightInd w:val="0"/>
+        <w:spacing w:after="0" w:line="240" w:lineRule="auto"/>
+        <w:rPr>
+          <w:rFonts w:ascii="Courier New" w:hAnsi="Courier New" w:cs="Courier New"/>
+        </w:rPr>
+      </w:pPr>
+      <w:proofErr w:type="spellStart"/>
+      <w:proofErr w:type="gramStart"/>
+      <w:r>
+        <w:rPr>
+          <w:rFonts w:ascii="Courier New" w:hAnsi="Courier New" w:cs="Courier New"/>
+        </w:rPr>
+        <w:t>module.exports</w:t>
+      </w:r>
+      <w:proofErr w:type="spellEnd"/>
+      <w:proofErr w:type="gramEnd"/>
+      <w:r>
+        <w:rPr>
+          <w:rFonts w:ascii="Courier New" w:hAnsi="Courier New" w:cs="Courier New"/>
+        </w:rPr>
+        <w:t xml:space="preserve"> = </w:t>
+      </w:r>
+      <w:proofErr w:type="spellStart"/>
+      <w:r>
+        <w:rPr>
+          <w:rFonts w:ascii="Courier New" w:hAnsi="Courier New" w:cs="Courier New"/>
+        </w:rPr>
+        <w:t>connection</w:t>
+      </w:r>
+      <w:proofErr w:type="spellEnd"/>
+      <w:r>
+        <w:rPr>
+          <w:rFonts w:ascii="Courier New" w:hAnsi="Courier New" w:cs="Courier New"/>
+        </w:rPr>
+        <w:t>;</w:t>
+      </w:r>
+      <w:r>
+        <w:rPr>
+          <w:rFonts w:ascii="Courier New" w:hAnsi="Courier New" w:cs="Courier New"/>
+        </w:rPr>
+        <w:t>$</w:t>
+      </w:r>
+    </w:p>
+    <w:p>
+      <w:pPr>
+        <w:autoSpaceDE w:val="0"/>
+        <w:autoSpaceDN w:val="0"/>
+        <w:adjustRightInd w:val="0"/>
+        <w:spacing w:after="0" w:line="240" w:lineRule="auto"/>
+        <w:rPr>
+          <w:rFonts w:ascii="Courier New" w:hAnsi="Courier New" w:cs="Courier New"/>
+        </w:rPr>
+      </w:pPr>
+    </w:p>
+    <w:p>
+      <w:pPr>
+        <w:autoSpaceDE w:val="0"/>
+        <w:autoSpaceDN w:val="0"/>
+        <w:adjustRightInd w:val="0"/>
+        <w:spacing w:after="0" w:line="240" w:lineRule="auto"/>
+        <w:rPr>
+          <w:rFonts w:ascii="Courier New" w:hAnsi="Courier New" w:cs="Courier New"/>
+        </w:rPr>
+      </w:pPr>
+      <w:r>
+        <w:rPr>
+          <w:rFonts w:ascii="Courier New" w:hAnsi="Courier New" w:cs="Courier New"/>
+        </w:rPr>
+        <w:t xml:space="preserve">La </w:t>
+      </w:r>
+      <w:proofErr w:type="spellStart"/>
+      <w:r>
+        <w:rPr>
+          <w:rFonts w:ascii="Courier New" w:hAnsi="Courier New" w:cs="Courier New"/>
+        </w:rPr>
+        <w:t>connection</w:t>
+      </w:r>
+      <w:proofErr w:type="spellEnd"/>
+      <w:r>
+        <w:rPr>
+          <w:rFonts w:ascii="Courier New" w:hAnsi="Courier New" w:cs="Courier New"/>
+        </w:rPr>
+        <w:t xml:space="preserve"> se fait pour le moment dans l’app.js Donc ça </w:t>
+      </w:r>
+      <w:proofErr w:type="spellStart"/>
+      <w:r>
+        <w:rPr>
+          <w:rFonts w:ascii="Courier New" w:hAnsi="Courier New" w:cs="Courier New"/>
+        </w:rPr>
+        <w:t>load</w:t>
+      </w:r>
+      <w:proofErr w:type="spellEnd"/>
+      <w:r>
+        <w:rPr>
+          <w:rFonts w:ascii="Courier New" w:hAnsi="Courier New" w:cs="Courier New"/>
+        </w:rPr>
+        <w:t xml:space="preserve"> le module et ensuite affiche tout si besoin de le faire au moment clé (console log date etc…) sortir la </w:t>
+      </w:r>
+      <w:proofErr w:type="spellStart"/>
+      <w:r>
+        <w:rPr>
+          <w:rFonts w:ascii="Courier New" w:hAnsi="Courier New" w:cs="Courier New"/>
+        </w:rPr>
+        <w:t>connection</w:t>
+      </w:r>
+      <w:proofErr w:type="spellEnd"/>
+      <w:r>
+        <w:rPr>
+          <w:rFonts w:ascii="Courier New" w:hAnsi="Courier New" w:cs="Courier New"/>
+        </w:rPr>
+        <w:t xml:space="preserve"> du module peut être ?</w:t>
+      </w:r>
+    </w:p>
+    <w:p>
+      <w:pPr>
+        <w:autoSpaceDE w:val="0"/>
+        <w:autoSpaceDN w:val="0"/>
+        <w:adjustRightInd w:val="0"/>
+        <w:spacing w:after="0" w:line="240" w:lineRule="auto"/>
+        <w:rPr>
+          <w:rFonts w:ascii="Courier New" w:hAnsi="Courier New" w:cs="Courier New"/>
+        </w:rPr>
+      </w:pPr>
+    </w:p>
+    <w:p>
+      <w:pPr>
+        <w:autoSpaceDE w:val="0"/>
+        <w:autoSpaceDN w:val="0"/>
+        <w:adjustRightInd w:val="0"/>
+        <w:spacing w:after="0" w:line="240" w:lineRule="auto"/>
+        <w:rPr>
+          <w:rFonts w:ascii="Courier New" w:hAnsi="Courier New" w:cs="Courier New"/>
+        </w:rPr>
+      </w:pPr>
+      <w:r>
+        <w:rPr>
+          <w:rFonts w:ascii="Courier New" w:hAnsi="Courier New" w:cs="Courier New"/>
+        </w:rPr>
+        <w:t xml:space="preserve">Rajout d’un console.log pour indiquer de bine checker sa </w:t>
+      </w:r>
+      <w:proofErr w:type="spellStart"/>
+      <w:r>
+        <w:rPr>
+          <w:rFonts w:ascii="Courier New" w:hAnsi="Courier New" w:cs="Courier New"/>
+        </w:rPr>
+        <w:t>connection</w:t>
+      </w:r>
+      <w:proofErr w:type="spellEnd"/>
+      <w:r>
+        <w:rPr>
+          <w:rFonts w:ascii="Courier New" w:hAnsi="Courier New" w:cs="Courier New"/>
+        </w:rPr>
+        <w:t xml:space="preserve"> au </w:t>
+      </w:r>
+      <w:proofErr w:type="spellStart"/>
+      <w:r>
+        <w:rPr>
+          <w:rFonts w:ascii="Courier New" w:hAnsi="Courier New" w:cs="Courier New"/>
+        </w:rPr>
+        <w:t>vpn</w:t>
+      </w:r>
+      <w:proofErr w:type="spellEnd"/>
+      <w:r>
+        <w:rPr>
+          <w:rFonts w:ascii="Courier New" w:hAnsi="Courier New" w:cs="Courier New"/>
+        </w:rPr>
+        <w:t xml:space="preserve"> de l’université de </w:t>
+      </w:r>
+      <w:proofErr w:type="spellStart"/>
+      <w:r>
+        <w:rPr>
+          <w:rFonts w:ascii="Courier New" w:hAnsi="Courier New" w:cs="Courier New"/>
+        </w:rPr>
+        <w:t>genpve</w:t>
+      </w:r>
+      <w:proofErr w:type="spellEnd"/>
+      <w:r>
+        <w:rPr>
+          <w:rFonts w:ascii="Courier New" w:hAnsi="Courier New" w:cs="Courier New"/>
+        </w:rPr>
+        <w:t> :</w:t>
+      </w:r>
+    </w:p>
+    <w:p>
+      <w:pPr>
+        <w:autoSpaceDE w:val="0"/>
+        <w:autoSpaceDN w:val="0"/>
+        <w:adjustRightInd w:val="0"/>
+        <w:spacing w:after="0" w:line="240" w:lineRule="auto"/>
+        <w:rPr>
+          <w:rFonts w:ascii="Courier New" w:hAnsi="Courier New" w:cs="Courier New"/>
+        </w:rPr>
+      </w:pPr>
+      <w:proofErr w:type="gramStart"/>
+      <w:r>
+        <w:rPr>
+          <w:rFonts w:ascii="Consolas" w:hAnsi="Consolas" w:cs="Consolas"/>
+          <w:color w:val="0000FF"/>
+          <w:sz w:val="19"/>
+          <w:szCs w:val="19"/>
+        </w:rPr>
+        <w:t>if</w:t>
+      </w:r>
+      <w:proofErr w:type="gramEnd"/>
+      <w:r>
+        <w:rPr>
+          <w:rFonts w:ascii="Consolas" w:hAnsi="Consolas" w:cs="Consolas"/>
+          <w:color w:val="000000"/>
+          <w:sz w:val="19"/>
+          <w:szCs w:val="19"/>
+        </w:rPr>
+        <w:t xml:space="preserve"> (</w:t>
+      </w:r>
+      <w:proofErr w:type="spellStart"/>
+      <w:r>
+        <w:rPr>
+          <w:rFonts w:ascii="Consolas" w:hAnsi="Consolas" w:cs="Consolas"/>
+          <w:color w:val="000000"/>
+          <w:sz w:val="19"/>
+          <w:szCs w:val="19"/>
+        </w:rPr>
+        <w:t>err.errno</w:t>
+      </w:r>
+      <w:proofErr w:type="spellEnd"/>
+      <w:r>
+        <w:rPr>
+          <w:rFonts w:ascii="Consolas" w:hAnsi="Consolas" w:cs="Consolas"/>
+          <w:color w:val="000000"/>
+          <w:sz w:val="19"/>
+          <w:szCs w:val="19"/>
+        </w:rPr>
+        <w:t xml:space="preserve"> = </w:t>
+      </w:r>
+      <w:r>
+        <w:rPr>
+          <w:rFonts w:ascii="Consolas" w:hAnsi="Consolas" w:cs="Consolas"/>
+          <w:color w:val="A31515"/>
+          <w:sz w:val="19"/>
+          <w:szCs w:val="19"/>
+        </w:rPr>
+        <w:t>'ETIMEDOUT'</w:t>
+      </w:r>
+      <w:r>
+        <w:rPr>
+          <w:rFonts w:ascii="Consolas" w:hAnsi="Consolas" w:cs="Consolas"/>
+          <w:color w:val="000000"/>
+          <w:sz w:val="19"/>
+          <w:szCs w:val="19"/>
+        </w:rPr>
+        <w:t>) { console.log(</w:t>
+      </w:r>
+      <w:r>
+        <w:rPr>
+          <w:rFonts w:ascii="Consolas" w:hAnsi="Consolas" w:cs="Consolas"/>
+          <w:color w:val="A31515"/>
+          <w:sz w:val="19"/>
+          <w:szCs w:val="19"/>
+        </w:rPr>
+        <w:t xml:space="preserve">'Check </w:t>
+      </w:r>
+      <w:proofErr w:type="spellStart"/>
+      <w:r>
+        <w:rPr>
+          <w:rFonts w:ascii="Consolas" w:hAnsi="Consolas" w:cs="Consolas"/>
+          <w:color w:val="A31515"/>
+          <w:sz w:val="19"/>
+          <w:szCs w:val="19"/>
+        </w:rPr>
+        <w:t>connection</w:t>
+      </w:r>
+      <w:proofErr w:type="spellEnd"/>
+      <w:r>
+        <w:rPr>
+          <w:rFonts w:ascii="Consolas" w:hAnsi="Consolas" w:cs="Consolas"/>
+          <w:color w:val="A31515"/>
+          <w:sz w:val="19"/>
+          <w:szCs w:val="19"/>
+        </w:rPr>
+        <w:t xml:space="preserve"> au </w:t>
+      </w:r>
+      <w:proofErr w:type="spellStart"/>
+      <w:r>
+        <w:rPr>
+          <w:rFonts w:ascii="Consolas" w:hAnsi="Consolas" w:cs="Consolas"/>
+          <w:color w:val="A31515"/>
+          <w:sz w:val="19"/>
+          <w:szCs w:val="19"/>
+        </w:rPr>
+        <w:t>vpn</w:t>
+      </w:r>
+      <w:proofErr w:type="spellEnd"/>
+      <w:r>
+        <w:rPr>
+          <w:rFonts w:ascii="Consolas" w:hAnsi="Consolas" w:cs="Consolas"/>
+          <w:color w:val="A31515"/>
+          <w:sz w:val="19"/>
+          <w:szCs w:val="19"/>
+        </w:rPr>
+        <w:t>!'</w:t>
+      </w:r>
+      <w:r>
+        <w:rPr>
+          <w:rFonts w:ascii="Consolas" w:hAnsi="Consolas" w:cs="Consolas"/>
+          <w:color w:val="000000"/>
+          <w:sz w:val="19"/>
+          <w:szCs w:val="19"/>
+        </w:rPr>
+        <w:t>) };</w:t>
+      </w:r>
       <w:bookmarkStart w:id="0" w:name="_GoBack"/>
       <w:bookmarkEnd w:id="0"/>
     </w:p>
+    <w:p>
+      <w:r>
+        <w:br w:type="page"/>
+      </w:r>
+    </w:p>
+    <w:p>
+      <w:pPr>
+        <w:pStyle w:val="Titre2"/>
+      </w:pPr>
+      <w:proofErr w:type="spellStart"/>
+      <w:r>
+        <w:lastRenderedPageBreak/>
+        <w:t>Nodemon</w:t>
+      </w:r>
+      <w:proofErr w:type="spellEnd"/>
+    </w:p>
+    <w:p>
+      <w:r>
+        <w:t>Facilité le développement</w:t>
+      </w:r>
+    </w:p>
+    <w:p>
+      <w:proofErr w:type="spellStart"/>
+      <w:r>
+        <w:t>Npm</w:t>
+      </w:r>
+      <w:proofErr w:type="spellEnd"/>
+      <w:r>
+        <w:t xml:space="preserve"> i -g </w:t>
+      </w:r>
+      <w:proofErr w:type="spellStart"/>
+      <w:r>
+        <w:t>nodemon</w:t>
+      </w:r>
+      <w:proofErr w:type="spellEnd"/>
+      <w:r>
+        <w:t xml:space="preserve"> –</w:t>
+      </w:r>
+      <w:proofErr w:type="spellStart"/>
+      <w:r>
+        <w:t>save</w:t>
+      </w:r>
+      <w:proofErr w:type="spellEnd"/>
+    </w:p>
+    <w:p>
+      <w:r>
+        <w:t>P</w:t>
+      </w:r>
+      <w:r>
+        <w:t xml:space="preserve">roblème de </w:t>
+      </w:r>
+      <w:proofErr w:type="spellStart"/>
+      <w:r>
+        <w:t>path</w:t>
+      </w:r>
+      <w:proofErr w:type="spellEnd"/>
+      <w:r>
+        <w:t xml:space="preserve"> récurrent : </w:t>
+      </w:r>
+    </w:p>
+    <w:p>
+      <w:pPr>
+        <w:pStyle w:val="Paragraphedeliste"/>
+        <w:numPr>
+          <w:ilvl w:val="0"/>
+          <w:numId w:val="1"/>
+        </w:numPr>
+      </w:pPr>
+      <w:proofErr w:type="gramStart"/>
+      <w:r>
+        <w:t>set</w:t>
+      </w:r>
+      <w:proofErr w:type="gramEnd"/>
+      <w:r>
+        <w:t xml:space="preserve"> PATH=%PATH%;C:\Users\tawil\AppData\Roaming\npm;</w:t>
+      </w:r>
+      <w:r>
+        <w:t xml:space="preserve"> (au cas où parce qu’il semble que ça marche)</w:t>
+      </w:r>
+    </w:p>
+    <w:p/>
+    <w:p>
+      <w:pPr>
+        <w:autoSpaceDE w:val="0"/>
+        <w:autoSpaceDN w:val="0"/>
+        <w:adjustRightInd w:val="0"/>
+        <w:spacing w:after="0" w:line="240" w:lineRule="auto"/>
+        <w:rPr>
+          <w:rFonts w:ascii="Courier New" w:hAnsi="Courier New" w:cs="Courier New"/>
+        </w:rPr>
+      </w:pPr>
+    </w:p>
+    <w:p>
+      <w:pPr>
+        <w:autoSpaceDE w:val="0"/>
+        <w:autoSpaceDN w:val="0"/>
+        <w:adjustRightInd w:val="0"/>
+        <w:spacing w:after="0" w:line="240" w:lineRule="auto"/>
+        <w:rPr>
+          <w:rFonts w:ascii="Courier New" w:hAnsi="Courier New" w:cs="Courier New"/>
+        </w:rPr>
+      </w:pPr>
+    </w:p>
+    <w:p/>
     <w:p/>
     <w:sectPr>
       <w:pgSz w:w="11906" w:h="16838"/>
@@ -451,6 +1442,126 @@
     </w:sectPr>
   </w:body>
 </w:document>
+</file>
+
+<file path=word/numbering.xml><?xml version="1.0" encoding="utf-8"?>
+<w:numbering xmlns:wpc="http://schemas.microsoft.com/office/word/2010/wordprocessingCanvas" xmlns:cx="http://schemas.microsoft.com/office/drawing/2014/chartex" xmlns:cx1="http://schemas.microsoft.com/office/drawing/2015/9/8/chartex" xmlns:cx2="http://schemas.microsoft.com/office/drawing/2015/10/21/chartex" xmlns:cx3="http://schemas.microsoft.com/office/drawing/2016/5/9/chartex" xmlns:cx4="http://schemas.microsoft.com/office/drawing/2016/5/10/chartex" xmlns:cx5="http://schemas.microsoft.com/office/drawing/2016/5/11/chartex" xmlns:cx6="http://schemas.microsoft.com/office/drawing/2016/5/12/chartex" xmlns:cx7="http://schemas.microsoft.com/office/drawing/2016/5/13/chartex" xmlns:cx8="http://schemas.microsoft.com/office/drawing/2016/5/14/chartex" xmlns:mc="http://schemas.openxmlformats.org/markup-compatibility/2006" xmlns:aink="http://schemas.microsoft.com/office/drawing/2016/ink" xmlns:am3d="http://schemas.microsoft.com/office/drawing/2017/model3d" xmlns:o="urn:schemas-microsoft-com:office:office" xmlns:r="http://schemas.openxmlformats.org/officeDocument/2006/relationships" xmlns:m="http://schemas.openxmlformats.org/officeDocument/2006/math" xmlns:v="urn:schemas-microsoft-com:vml" xmlns:wp14="http://schemas.microsoft.com/office/word/2010/wordprocessingDrawing" xmlns:wp="http://schemas.openxmlformats.org/drawingml/2006/wordprocessingDrawing" xmlns:w10="urn:schemas-microsoft-com:office:word" xmlns:w="http://schemas.openxmlformats.org/wordprocessingml/2006/main" xmlns:w14="http://schemas.microsoft.com/office/word/2010/wordml" xmlns:w15="http://schemas.microsoft.com/office/word/2012/wordml" xmlns:w16cid="http://schemas.microsoft.com/office/word/2016/wordml/cid" xmlns:w16se="http://schemas.microsoft.com/office/word/2015/wordml/symex" xmlns:wpg="http://schemas.microsoft.com/office/word/2010/wordprocessingGroup" xmlns:wpi="http://schemas.microsoft.com/office/word/2010/wordprocessingInk" xmlns:wne="http://schemas.microsoft.com/office/word/2006/wordml" xmlns:wps="http://schemas.microsoft.com/office/word/2010/wordprocessingShape" mc:Ignorable="w14 w15 w16se w16cid wp14">
+  <w:abstractNum w:abstractNumId="0" w15:restartNumberingAfterBreak="0">
+    <w:nsid w:val="3DAE6DE2"/>
+    <w:multiLevelType w:val="hybridMultilevel"/>
+    <w:tmpl w:val="91088D86"/>
+    <w:lvl w:ilvl="0" w:tplc="9F58926A">
+      <w:numFmt w:val="bullet"/>
+      <w:lvlText w:val=""/>
+      <w:lvlJc w:val="left"/>
+      <w:pPr>
+        <w:ind w:left="720" w:hanging="360"/>
+      </w:pPr>
+      <w:rPr>
+        <w:rFonts w:ascii="Wingdings" w:eastAsiaTheme="minorHAnsi" w:hAnsi="Wingdings" w:cstheme="minorBidi" w:hint="default"/>
+      </w:rPr>
+    </w:lvl>
+    <w:lvl w:ilvl="1" w:tplc="100C0003" w:tentative="1">
+      <w:start w:val="1"/>
+      <w:numFmt w:val="bullet"/>
+      <w:lvlText w:val="o"/>
+      <w:lvlJc w:val="left"/>
+      <w:pPr>
+        <w:ind w:left="1440" w:hanging="360"/>
+      </w:pPr>
+      <w:rPr>
+        <w:rFonts w:ascii="Courier New" w:hAnsi="Courier New" w:cs="Courier New" w:hint="default"/>
+      </w:rPr>
+    </w:lvl>
+    <w:lvl w:ilvl="2" w:tplc="100C0005" w:tentative="1">
+      <w:start w:val="1"/>
+      <w:numFmt w:val="bullet"/>
+      <w:lvlText w:val=""/>
+      <w:lvlJc w:val="left"/>
+      <w:pPr>
+        <w:ind w:left="2160" w:hanging="360"/>
+      </w:pPr>
+      <w:rPr>
+        <w:rFonts w:ascii="Wingdings" w:hAnsi="Wingdings" w:hint="default"/>
+      </w:rPr>
+    </w:lvl>
+    <w:lvl w:ilvl="3" w:tplc="100C0001" w:tentative="1">
+      <w:start w:val="1"/>
+      <w:numFmt w:val="bullet"/>
+      <w:lvlText w:val=""/>
+      <w:lvlJc w:val="left"/>
+      <w:pPr>
+        <w:ind w:left="2880" w:hanging="360"/>
+      </w:pPr>
+      <w:rPr>
+        <w:rFonts w:ascii="Symbol" w:hAnsi="Symbol" w:hint="default"/>
+      </w:rPr>
+    </w:lvl>
+    <w:lvl w:ilvl="4" w:tplc="100C0003" w:tentative="1">
+      <w:start w:val="1"/>
+      <w:numFmt w:val="bullet"/>
+      <w:lvlText w:val="o"/>
+      <w:lvlJc w:val="left"/>
+      <w:pPr>
+        <w:ind w:left="3600" w:hanging="360"/>
+      </w:pPr>
+      <w:rPr>
+        <w:rFonts w:ascii="Courier New" w:hAnsi="Courier New" w:cs="Courier New" w:hint="default"/>
+      </w:rPr>
+    </w:lvl>
+    <w:lvl w:ilvl="5" w:tplc="100C0005" w:tentative="1">
+      <w:start w:val="1"/>
+      <w:numFmt w:val="bullet"/>
+      <w:lvlText w:val=""/>
+      <w:lvlJc w:val="left"/>
+      <w:pPr>
+        <w:ind w:left="4320" w:hanging="360"/>
+      </w:pPr>
+      <w:rPr>
+        <w:rFonts w:ascii="Wingdings" w:hAnsi="Wingdings" w:hint="default"/>
+      </w:rPr>
+    </w:lvl>
+    <w:lvl w:ilvl="6" w:tplc="100C0001" w:tentative="1">
+      <w:start w:val="1"/>
+      <w:numFmt w:val="bullet"/>
+      <w:lvlText w:val=""/>
+      <w:lvlJc w:val="left"/>
+      <w:pPr>
+        <w:ind w:left="5040" w:hanging="360"/>
+      </w:pPr>
+      <w:rPr>
+        <w:rFonts w:ascii="Symbol" w:hAnsi="Symbol" w:hint="default"/>
+      </w:rPr>
+    </w:lvl>
+    <w:lvl w:ilvl="7" w:tplc="100C0003" w:tentative="1">
+      <w:start w:val="1"/>
+      <w:numFmt w:val="bullet"/>
+      <w:lvlText w:val="o"/>
+      <w:lvlJc w:val="left"/>
+      <w:pPr>
+        <w:ind w:left="5760" w:hanging="360"/>
+      </w:pPr>
+      <w:rPr>
+        <w:rFonts w:ascii="Courier New" w:hAnsi="Courier New" w:cs="Courier New" w:hint="default"/>
+      </w:rPr>
+    </w:lvl>
+    <w:lvl w:ilvl="8" w:tplc="100C0005" w:tentative="1">
+      <w:start w:val="1"/>
+      <w:numFmt w:val="bullet"/>
+      <w:lvlText w:val=""/>
+      <w:lvlJc w:val="left"/>
+      <w:pPr>
+        <w:ind w:left="6480" w:hanging="360"/>
+      </w:pPr>
+      <w:rPr>
+        <w:rFonts w:ascii="Wingdings" w:hAnsi="Wingdings" w:hint="default"/>
+      </w:rPr>
+    </w:lvl>
+  </w:abstractNum>
+  <w:num w:numId="1">
+    <w:abstractNumId w:val="0"/>
+  </w:num>
+</w:numbering>
 </file>
 
 <file path=word/styles.xml><?xml version="1.0" encoding="utf-8"?>
@@ -963,6 +2074,20 @@
       <w:szCs w:val="18"/>
     </w:rPr>
   </w:style>
+  <w:style w:type="paragraph" w:styleId="Paragraphedeliste">
+    <w:name w:val="List Paragraph"/>
+    <w:basedOn w:val="Normal"/>
+    <w:uiPriority w:val="34"/>
+    <w:qFormat/>
+    <w:rsid w:val="007213DC"/>
+    <w:pPr>
+      <w:ind w:left="720"/>
+      <w:contextualSpacing/>
+    </w:pPr>
+    <w:rPr>
+      <w:rFonts w:asciiTheme="minorHAnsi" w:hAnsiTheme="minorHAnsi"/>
+    </w:rPr>
+  </w:style>
 </w:styles>
 </file>
 

</xml_diff>